<commit_message>
small updates to dry
</commit_message>
<xml_diff>
--- a/AI_HW1.docx
+++ b/AI_HW1.docx
@@ -87,7 +87,7 @@
     </w:p>
     <w:p>
       <w:pPr>
-        <w:pStyle w:val="a7"/>
+        <w:pStyle w:val="ListParagraph"/>
         <w:numPr>
           <w:ilvl w:val="0"/>
           <w:numId w:val="8"/>
@@ -140,7 +140,7 @@
           <w:szCs w:val="24"/>
           <w:rtl/>
         </w:rPr>
-        <w:t>מונחת על ספרה 3, ניתן לראות כי בעקבות קיום המחסום לא ניתן "לסובב" את הרובוט כך שהוא יסיים את המסלול ללא התנגשויות ובצעדים חוקיים</w:t>
+        <w:t>מונחת על ספרה 3</w:t>
       </w:r>
       <w:r>
         <w:rPr>
@@ -149,12 +149,205 @@
           <w:szCs w:val="24"/>
           <w:rtl/>
         </w:rPr>
-        <w:t xml:space="preserve"> (ניתן להסתובב מהמצב ההתחלתי אך נקבל כי ניתן לבצע רק לולאות ולחזור לאותו מצב)</w:t>
+        <w:t xml:space="preserve">. </w:t>
+      </w:r>
+      <w:r>
+        <w:rPr>
+          <w:rFonts w:ascii="David" w:hAnsi="David" w:cs="David"/>
+          <w:sz w:val="24"/>
+          <w:szCs w:val="24"/>
+          <w:rtl/>
+        </w:rPr>
+        <w:br/>
+      </w:r>
+      <w:r>
+        <w:rPr>
+          <w:rFonts w:ascii="David" w:hAnsi="David" w:cs="David" w:hint="cs"/>
+          <w:sz w:val="24"/>
+          <w:szCs w:val="24"/>
+          <w:rtl/>
+        </w:rPr>
+        <w:t xml:space="preserve">יהי המצב ההתחלתי </w:t>
+      </w:r>
+      <m:oMath>
+        <m:sSub>
+          <m:sSubPr>
+            <m:ctrlPr>
+              <w:rPr>
+                <w:rFonts w:ascii="Cambria Math" w:hAnsi="Cambria Math" w:cs="David"/>
+                <w:i/>
+                <w:sz w:val="24"/>
+                <w:szCs w:val="24"/>
+              </w:rPr>
+            </m:ctrlPr>
+          </m:sSubPr>
+          <m:e>
+            <m:r>
+              <w:rPr>
+                <w:rFonts w:ascii="Cambria Math" w:hAnsi="Cambria Math" w:cs="David"/>
+                <w:sz w:val="24"/>
+                <w:szCs w:val="24"/>
+              </w:rPr>
+              <m:t>s</m:t>
+            </m:r>
+          </m:e>
+          <m:sub>
+            <m:r>
+              <w:rPr>
+                <w:rFonts w:ascii="Cambria Math" w:hAnsi="Cambria Math" w:cs="David"/>
+                <w:sz w:val="24"/>
+                <w:szCs w:val="24"/>
+              </w:rPr>
+              <m:t>0</m:t>
+            </m:r>
+          </m:sub>
+        </m:sSub>
+      </m:oMath>
+      <w:r>
+        <w:rPr>
+          <w:rFonts w:ascii="David" w:eastAsiaTheme="minorEastAsia" w:hAnsi="David" w:cs="David"/>
+          <w:sz w:val="24"/>
+          <w:szCs w:val="24"/>
+        </w:rPr>
+        <w:t xml:space="preserve"> </w:t>
+      </w:r>
+      <w:r>
+        <w:rPr>
+          <w:rFonts w:ascii="David" w:hAnsi="David" w:cs="David" w:hint="cs"/>
+          <w:sz w:val="24"/>
+          <w:szCs w:val="24"/>
+          <w:rtl/>
+        </w:rPr>
+        <w:t>נסתכל על הצעד הראשון:</w:t>
+      </w:r>
+      <w:r>
+        <w:rPr>
+          <w:rFonts w:ascii="David" w:hAnsi="David" w:cs="David"/>
+          <w:sz w:val="24"/>
+          <w:szCs w:val="24"/>
+          <w:rtl/>
+        </w:rPr>
+        <w:br/>
+      </w:r>
+      <w:r>
+        <w:rPr>
+          <w:rFonts w:ascii="David" w:hAnsi="David" w:cs="David" w:hint="cs"/>
+          <w:sz w:val="24"/>
+          <w:szCs w:val="24"/>
+          <w:rtl/>
+        </w:rPr>
+        <w:t>אופרטור קדימה: מצב זה הוא למעשה לבור =&gt; אין פתרון.</w:t>
+      </w:r>
+      <w:r>
+        <w:rPr>
+          <w:rFonts w:ascii="David" w:hAnsi="David" w:cs="David"/>
+          <w:sz w:val="24"/>
+          <w:szCs w:val="24"/>
+          <w:rtl/>
+        </w:rPr>
+        <w:br/>
+      </w:r>
+      <w:r>
+        <w:rPr>
+          <w:rFonts w:ascii="David" w:hAnsi="David" w:cs="David" w:hint="cs"/>
+          <w:sz w:val="24"/>
+          <w:szCs w:val="24"/>
+          <w:rtl/>
+        </w:rPr>
+        <w:t>אופרטור סיבוב שמאלה: מהמצב הזה ניתן רק לבצע סיבוב ימינה ולחזור ל-</w:t>
+      </w:r>
+      <m:oMath>
+        <m:sSub>
+          <m:sSubPr>
+            <m:ctrlPr>
+              <w:rPr>
+                <w:rFonts w:ascii="Cambria Math" w:hAnsi="Cambria Math" w:cs="David"/>
+                <w:i/>
+                <w:sz w:val="24"/>
+                <w:szCs w:val="24"/>
+              </w:rPr>
+            </m:ctrlPr>
+          </m:sSubPr>
+          <m:e>
+            <m:r>
+              <w:rPr>
+                <w:rFonts w:ascii="Cambria Math" w:hAnsi="Cambria Math" w:cs="David"/>
+                <w:sz w:val="24"/>
+                <w:szCs w:val="24"/>
+              </w:rPr>
+              <m:t>s</m:t>
+            </m:r>
+          </m:e>
+          <m:sub>
+            <m:r>
+              <w:rPr>
+                <w:rFonts w:ascii="Cambria Math" w:hAnsi="Cambria Math" w:cs="David"/>
+                <w:sz w:val="24"/>
+                <w:szCs w:val="24"/>
+              </w:rPr>
+              <m:t>0</m:t>
+            </m:r>
+          </m:sub>
+        </m:sSub>
+      </m:oMath>
+      <w:r>
+        <w:rPr>
+          <w:rFonts w:ascii="David" w:hAnsi="David" w:cs="David"/>
+          <w:sz w:val="24"/>
+          <w:szCs w:val="24"/>
+          <w:rtl/>
+        </w:rPr>
+        <w:br/>
+      </w:r>
+      <w:r>
+        <w:rPr>
+          <w:rFonts w:ascii="David" w:hAnsi="David" w:cs="David" w:hint="cs"/>
+          <w:sz w:val="24"/>
+          <w:szCs w:val="24"/>
+          <w:rtl/>
+        </w:rPr>
+        <w:t>סיבוב ימינה: אי אפשר</w:t>
+      </w:r>
+      <w:r>
+        <w:rPr>
+          <w:rFonts w:ascii="David" w:hAnsi="David" w:cs="David"/>
+          <w:sz w:val="24"/>
+          <w:szCs w:val="24"/>
+          <w:rtl/>
+        </w:rPr>
+        <w:br/>
+      </w:r>
+      <w:r>
+        <w:rPr>
+          <w:rFonts w:ascii="David" w:hAnsi="David" w:cs="David" w:hint="cs"/>
+          <w:sz w:val="24"/>
+          <w:szCs w:val="24"/>
+          <w:rtl/>
+        </w:rPr>
+        <w:t>סה"כ אין פתרון.</w:t>
+      </w:r>
+      <w:r>
+        <w:rPr>
+          <w:rFonts w:ascii="David" w:hAnsi="David" w:cs="David"/>
+          <w:sz w:val="24"/>
+          <w:szCs w:val="24"/>
+          <w:rtl/>
+        </w:rPr>
+        <w:br/>
+      </w:r>
+      <w:r>
+        <w:rPr>
+          <w:rFonts w:ascii="David" w:hAnsi="David" w:cs="David" w:hint="cs"/>
+          <w:sz w:val="24"/>
+          <w:szCs w:val="24"/>
+          <w:rtl/>
+        </w:rPr>
+        <w:t xml:space="preserve"> </w:t>
       </w:r>
     </w:p>
     <w:p>
       <w:pPr>
-        <w:pStyle w:val="a7"/>
+        <w:pStyle w:val="ListParagraph"/>
         <w:numPr>
           <w:ilvl w:val="0"/>
           <w:numId w:val="8"/>
@@ -249,7 +442,7 @@
     </w:p>
     <w:p>
       <w:pPr>
-        <w:pStyle w:val="a7"/>
+        <w:pStyle w:val="ListParagraph"/>
         <w:spacing w:after="0" w:line="360" w:lineRule="auto"/>
         <w:ind w:left="360"/>
         <w:rPr>
@@ -261,7 +454,7 @@
     </w:p>
     <w:p>
       <w:pPr>
-        <w:pStyle w:val="a7"/>
+        <w:pStyle w:val="ListParagraph"/>
         <w:spacing w:after="0" w:line="360" w:lineRule="auto"/>
         <w:ind w:left="360"/>
         <w:rPr>
@@ -380,7 +573,7 @@
     </w:p>
     <w:p>
       <w:pPr>
-        <w:pStyle w:val="a7"/>
+        <w:pStyle w:val="ListParagraph"/>
         <w:numPr>
           <w:ilvl w:val="0"/>
           <w:numId w:val="8"/>
@@ -418,12 +611,21 @@
           <w:szCs w:val="24"/>
           <w:rtl/>
         </w:rPr>
-        <w:t>הנ"ל, אם נגיע לקיר ע"י הפעלת אופרטור התקדמות, נוכל לבצע סיבוב פעמיים וכך להפוך את כיוון ראש הרובוט ולחזור על הצעדים שבוצעו ולכן לא נתקע בבור.</w:t>
+        <w:t xml:space="preserve">הנ"ל, </w:t>
+      </w:r>
+      <w:r>
+        <w:rPr>
+          <w:rFonts w:ascii="David" w:hAnsi="David" w:cs="David" w:hint="cs"/>
+          <w:sz w:val="24"/>
+          <w:szCs w:val="24"/>
+          <w:rtl/>
+        </w:rPr>
+        <w:t>קל לראות כי בכל מצב ניתן להפעיל את האופרטורים ימין/שמאל ולכן אין בור.</w:t>
       </w:r>
     </w:p>
     <w:p>
       <w:pPr>
-        <w:pStyle w:val="a7"/>
+        <w:pStyle w:val="ListParagraph"/>
         <w:numPr>
           <w:ilvl w:val="0"/>
           <w:numId w:val="8"/>
@@ -447,7 +649,7 @@
     </w:p>
     <w:p>
       <w:pPr>
-        <w:pStyle w:val="a7"/>
+        <w:pStyle w:val="ListParagraph"/>
         <w:numPr>
           <w:ilvl w:val="0"/>
           <w:numId w:val="8"/>
@@ -471,7 +673,7 @@
     </w:p>
     <w:p>
       <w:pPr>
-        <w:pStyle w:val="a7"/>
+        <w:pStyle w:val="ListParagraph"/>
         <w:numPr>
           <w:ilvl w:val="0"/>
           <w:numId w:val="9"/>
@@ -503,7 +705,7 @@
     </w:p>
     <w:p>
       <w:pPr>
-        <w:pStyle w:val="a7"/>
+        <w:pStyle w:val="ListParagraph"/>
         <w:numPr>
           <w:ilvl w:val="1"/>
           <w:numId w:val="9"/>
@@ -517,11 +719,21 @@
       </w:pPr>
       <w:r>
         <w:rPr>
+          <w:rFonts w:ascii="David" w:hAnsi="David" w:cs="David" w:hint="cs"/>
+          <w:sz w:val="24"/>
+          <w:szCs w:val="24"/>
+          <w:rtl/>
+        </w:rPr>
+        <w:t xml:space="preserve">לכל אופרטור קיים מחיר, במקרה שלנו </w:t>
+      </w:r>
+      <w:r>
+        <w:rPr>
           <w:rFonts w:ascii="David" w:hAnsi="David" w:cs="David"/>
           <w:sz w:val="24"/>
           <w:szCs w:val="24"/>
-        </w:rPr>
-        <w:t>UCF</w:t>
+          <w:rtl/>
+        </w:rPr>
+        <w:t>–</w:t>
       </w:r>
       <w:r>
         <w:rPr>
@@ -532,22 +744,129 @@
         </w:rPr>
         <w:t xml:space="preserve"> </w:t>
       </w:r>
+      <m:oMath>
+        <m:r>
+          <w:rPr>
+            <w:rFonts w:ascii="Cambria Math" w:hAnsi="Cambria Math" w:cs="David"/>
+            <w:sz w:val="24"/>
+            <w:szCs w:val="24"/>
+          </w:rPr>
+          <m:t>forwar</m:t>
+        </m:r>
+        <m:sSub>
+          <m:sSubPr>
+            <m:ctrlPr>
+              <w:rPr>
+                <w:rFonts w:ascii="Cambria Math" w:hAnsi="Cambria Math" w:cs="David"/>
+                <w:i/>
+                <w:sz w:val="24"/>
+                <w:szCs w:val="24"/>
+              </w:rPr>
+            </m:ctrlPr>
+          </m:sSubPr>
+          <m:e>
+            <m:r>
+              <w:rPr>
+                <w:rFonts w:ascii="Cambria Math" w:hAnsi="Cambria Math" w:cs="David"/>
+                <w:sz w:val="24"/>
+                <w:szCs w:val="24"/>
+              </w:rPr>
+              <m:t>d</m:t>
+            </m:r>
+          </m:e>
+          <m:sub>
+            <m:r>
+              <w:rPr>
+                <w:rFonts w:ascii="Cambria Math" w:hAnsi="Cambria Math" w:cs="David"/>
+                <w:sz w:val="24"/>
+                <w:szCs w:val="24"/>
+              </w:rPr>
+              <m:t>cost</m:t>
+            </m:r>
+          </m:sub>
+        </m:sSub>
+        <m:r>
+          <w:rPr>
+            <w:rFonts w:ascii="Cambria Math" w:hAnsi="Cambria Math" w:cs="David"/>
+            <w:sz w:val="24"/>
+            <w:szCs w:val="24"/>
+          </w:rPr>
+          <m:t>=1,spi</m:t>
+        </m:r>
+        <m:sSub>
+          <m:sSubPr>
+            <m:ctrlPr>
+              <w:rPr>
+                <w:rFonts w:ascii="Cambria Math" w:hAnsi="Cambria Math" w:cs="David"/>
+                <w:i/>
+                <w:sz w:val="24"/>
+                <w:szCs w:val="24"/>
+              </w:rPr>
+            </m:ctrlPr>
+          </m:sSubPr>
+          <m:e>
+            <m:r>
+              <w:rPr>
+                <w:rFonts w:ascii="Cambria Math" w:hAnsi="Cambria Math" w:cs="David"/>
+                <w:sz w:val="24"/>
+                <w:szCs w:val="24"/>
+              </w:rPr>
+              <m:t>n</m:t>
+            </m:r>
+          </m:e>
+          <m:sub>
+            <m:r>
+              <w:rPr>
+                <w:rFonts w:ascii="Cambria Math" w:hAnsi="Cambria Math" w:cs="David"/>
+                <w:sz w:val="24"/>
+                <w:szCs w:val="24"/>
+              </w:rPr>
+              <m:t>cost</m:t>
+            </m:r>
+          </m:sub>
+        </m:sSub>
+        <m:r>
+          <w:rPr>
+            <w:rFonts w:ascii="Cambria Math" w:hAnsi="Cambria Math" w:cs="David"/>
+            <w:sz w:val="24"/>
+            <w:szCs w:val="24"/>
+          </w:rPr>
+          <m:t>=5</m:t>
+        </m:r>
+      </m:oMath>
+      <w:r>
+        <w:rPr>
+          <w:rFonts w:ascii="David" w:eastAsiaTheme="minorEastAsia" w:hAnsi="David" w:cs="David"/>
+          <w:sz w:val="24"/>
+          <w:szCs w:val="24"/>
+        </w:rPr>
+        <w:br/>
+      </w:r>
       <w:r>
         <w:rPr>
           <w:rFonts w:ascii="David" w:hAnsi="David" w:cs="David" w:hint="cs"/>
           <w:sz w:val="24"/>
           <w:szCs w:val="24"/>
-          <w:rtl/>
-        </w:rPr>
-        <w:t xml:space="preserve">מבצע פעולות לפי המשקל שלהן, כאשר סיבוב הינו במשקל 5 ותנועה קדימה במשקל 1, לכן יישאף ככל הניתן להתקדם קדימה ולא להסתובב. במבוכים 1 ו3 בעקבות מבנה המבוך והמכשולים </w:t>
+        </w:rPr>
+        <w:t>UCS</w:t>
+      </w:r>
+      <w:r>
+        <w:rPr>
+          <w:rFonts w:ascii="David" w:hAnsi="David" w:cs="David" w:hint="cs"/>
+          <w:sz w:val="24"/>
+          <w:szCs w:val="24"/>
+          <w:rtl/>
+        </w:rPr>
+        <w:t xml:space="preserve"> קביל, ולכן בהשתמש בו נקבל את המסלול האופטימלי בהתבסס על מחיר</w:t>
       </w:r>
       <w:r>
         <w:rPr>
           <w:rFonts w:ascii="David" w:hAnsi="David" w:cs="David"/>
           <w:sz w:val="24"/>
           <w:szCs w:val="24"/>
-        </w:rPr>
-        <w:t>uniform</w:t>
+          <w:rtl/>
+        </w:rPr>
+        <w:br/>
       </w:r>
       <w:r>
         <w:rPr>
@@ -556,24 +875,24 @@
           <w:szCs w:val="24"/>
           <w:rtl/>
         </w:rPr>
-        <w:t xml:space="preserve"> עדיף מכיוון </w:t>
+        <w:t xml:space="preserve">בעוד ש- </w:t>
       </w:r>
       <w:r>
         <w:rPr>
           <w:rFonts w:ascii="David" w:hAnsi="David" w:cs="David" w:hint="cs"/>
           <w:sz w:val="24"/>
           <w:szCs w:val="24"/>
-          <w:rtl/>
-        </w:rPr>
-        <w:t>ש</w:t>
+        </w:rPr>
+        <w:t>BFS</w:t>
       </w:r>
       <w:r>
         <w:rPr>
           <w:rFonts w:ascii="David" w:hAnsi="David" w:cs="David" w:hint="cs"/>
           <w:sz w:val="24"/>
           <w:szCs w:val="24"/>
-        </w:rPr>
-        <w:t>BFS</w:t>
+          <w:rtl/>
+        </w:rPr>
+        <w:t xml:space="preserve"> אינו מסתכל על מחיר אלא רק אורך המסלול ויביא לנו את המסלול הקצר ביותר שמביא אותנו למטרה</w:t>
       </w:r>
       <w:r>
         <w:rPr>
@@ -582,12 +901,21 @@
           <w:szCs w:val="24"/>
           <w:rtl/>
         </w:rPr>
-        <w:t xml:space="preserve"> בוחר להתקדם ע"י מס' רב של סיבובים ובעלות הכוללת גבוהה יותר ממסלול המתקדם בעיקר קדימה.</w:t>
+        <w:t xml:space="preserve"> ללא התחשבות במחיר</w:t>
+      </w:r>
+      <w:r>
+        <w:rPr>
+          <w:rFonts w:ascii="David" w:hAnsi="David" w:cs="David" w:hint="cs"/>
+          <w:sz w:val="24"/>
+          <w:szCs w:val="24"/>
+          <w:rtl/>
+        </w:rPr>
+        <w:t>.</w:t>
       </w:r>
     </w:p>
     <w:p>
       <w:pPr>
-        <w:pStyle w:val="a7"/>
+        <w:pStyle w:val="ListParagraph"/>
         <w:numPr>
           <w:ilvl w:val="1"/>
           <w:numId w:val="9"/>
@@ -645,7 +973,7 @@
     </w:p>
     <w:p>
       <w:pPr>
-        <w:pStyle w:val="a7"/>
+        <w:pStyle w:val="ListParagraph"/>
         <w:numPr>
           <w:ilvl w:val="0"/>
           <w:numId w:val="10"/>
@@ -669,7 +997,7 @@
     </w:p>
     <w:p>
       <w:pPr>
-        <w:pStyle w:val="a7"/>
+        <w:pStyle w:val="ListParagraph"/>
         <w:numPr>
           <w:ilvl w:val="0"/>
           <w:numId w:val="10"/>
@@ -706,7 +1034,25 @@
           <w:szCs w:val="24"/>
           <w:rtl/>
         </w:rPr>
-        <w:t xml:space="preserve">יוריסטיקה היא אדמיסבילית אם </w:t>
+        <w:t xml:space="preserve">יוריסטיקה היא </w:t>
+      </w:r>
+      <w:r>
+        <w:rPr>
+          <w:rFonts w:ascii="David" w:hAnsi="David" w:cs="David" w:hint="cs"/>
+          <w:sz w:val="24"/>
+          <w:szCs w:val="24"/>
+          <w:rtl/>
+        </w:rPr>
+        <w:t>קבילה</w:t>
+      </w:r>
+      <w:r>
+        <w:rPr>
+          <w:rFonts w:ascii="David" w:hAnsi="David" w:cs="David" w:hint="cs"/>
+          <w:sz w:val="24"/>
+          <w:szCs w:val="24"/>
+          <w:rtl/>
+        </w:rPr>
+        <w:t xml:space="preserve"> אם </w:t>
       </w:r>
       <m:oMath>
         <m:r>
@@ -880,7 +1226,34 @@
           <w:szCs w:val="24"/>
           <w:rtl/>
         </w:rPr>
-        <w:t xml:space="preserve"> אם היוריסטיקה עקבית, היא אדמיסבילית.</w:t>
+        <w:t xml:space="preserve"> אם היוריסטיקה עקבית, היא </w:t>
+      </w:r>
+      <w:r>
+        <w:rPr>
+          <w:rFonts w:ascii="David" w:hAnsi="David" w:cs="David" w:hint="cs"/>
+          <w:sz w:val="24"/>
+          <w:szCs w:val="24"/>
+          <w:rtl/>
+        </w:rPr>
+        <w:t>קבילה</w:t>
+      </w:r>
+      <w:r>
+        <w:rPr>
+          <w:rFonts w:ascii="David" w:hAnsi="David" w:cs="David" w:hint="cs"/>
+          <w:sz w:val="24"/>
+          <w:szCs w:val="24"/>
+          <w:rtl/>
+        </w:rPr>
+        <w:t>.</w:t>
+      </w:r>
+      <w:r>
+        <w:rPr>
+          <w:rFonts w:ascii="David" w:hAnsi="David" w:cs="David" w:hint="cs"/>
+          <w:sz w:val="24"/>
+          <w:szCs w:val="24"/>
+          <w:rtl/>
+        </w:rPr>
+        <w:t xml:space="preserve"> (הוכח בהרצאה)</w:t>
       </w:r>
     </w:p>
     <w:p>
@@ -1081,7 +1454,77 @@
               <w:sz w:val="24"/>
               <w:szCs w:val="24"/>
             </w:rPr>
-            <m:t xml:space="preserve"> | x is an earlier state then y </m:t>
+            <m:t xml:space="preserve"> |</m:t>
+          </m:r>
+          <m:r>
+            <m:rPr>
+              <m:sty m:val="p"/>
+            </m:rPr>
+            <w:rPr>
+              <w:rFonts w:ascii="Cambria Math" w:hAnsi="Cambria Math" w:cs="David"/>
+              <w:sz w:val="24"/>
+              <w:szCs w:val="24"/>
+            </w:rPr>
+            <m:t xml:space="preserve"> x is </m:t>
+          </m:r>
+          <m:sSup>
+            <m:sSupPr>
+              <m:ctrlPr>
+                <w:rPr>
+                  <w:rFonts w:ascii="Cambria Math" w:hAnsi="Cambria Math" w:cs="David"/>
+                  <w:sz w:val="24"/>
+                  <w:szCs w:val="24"/>
+                </w:rPr>
+              </m:ctrlPr>
+            </m:sSupPr>
+            <m:e>
+              <m:r>
+                <m:rPr>
+                  <m:sty m:val="p"/>
+                </m:rPr>
+                <w:rPr>
+                  <w:rFonts w:ascii="Cambria Math" w:hAnsi="Cambria Math" w:cs="David"/>
+                  <w:sz w:val="24"/>
+                  <w:szCs w:val="24"/>
+                </w:rPr>
+                <m:t>y</m:t>
+              </m:r>
+            </m:e>
+            <m:sup>
+              <m:r>
+                <m:rPr>
+                  <m:sty m:val="p"/>
+                </m:rPr>
+                <w:rPr>
+                  <w:rFonts w:ascii="Cambria Math" w:hAnsi="Cambria Math" w:cs="David"/>
+                  <w:sz w:val="24"/>
+                  <w:szCs w:val="24"/>
+                </w:rPr>
+                <m:t>'</m:t>
+              </m:r>
+            </m:sup>
+          </m:sSup>
+          <m:r>
+            <m:rPr>
+              <m:sty m:val="p"/>
+            </m:rPr>
+            <w:rPr>
+              <w:rFonts w:ascii="Cambria Math" w:hAnsi="Cambria Math" w:cs="David"/>
+              <w:sz w:val="24"/>
+              <w:szCs w:val="24"/>
+            </w:rPr>
+            <m:t>s direct predecessor</m:t>
+          </m:r>
+          <m:r>
+            <m:rPr>
+              <m:sty m:val="p"/>
+            </m:rPr>
+            <w:rPr>
+              <w:rFonts w:ascii="Cambria Math" w:hAnsi="Cambria Math" w:cs="David"/>
+              <w:sz w:val="24"/>
+              <w:szCs w:val="24"/>
+            </w:rPr>
+            <m:t xml:space="preserve"> </m:t>
           </m:r>
         </m:oMath>
       </m:oMathPara>
@@ -1529,8 +1972,81 @@
                 </w:rPr>
                 <m:t>cost</m:t>
               </m:r>
+              <m:r>
+                <w:rPr>
+                  <w:rFonts w:ascii="Cambria Math" w:hAnsi="Cambria Math" w:cs="David"/>
+                </w:rPr>
+                <m:t xml:space="preserve"> </m:t>
+              </m:r>
             </m:sub>
           </m:sSub>
+          <m:r>
+            <w:rPr>
+              <w:rFonts w:ascii="Cambria Math" w:hAnsi="Cambria Math" w:cs="David"/>
+            </w:rPr>
+            <m:t>| (between following stated,</m:t>
+          </m:r>
+          <m:func>
+            <m:funcPr>
+              <m:ctrlPr>
+                <w:rPr>
+                  <w:rFonts w:ascii="Cambria Math" w:hAnsi="Cambria Math" w:cs="David"/>
+                  <w:i/>
+                </w:rPr>
+              </m:ctrlPr>
+            </m:funcPr>
+            <m:fName>
+              <m:r>
+                <m:rPr>
+                  <m:sty m:val="p"/>
+                </m:rPr>
+                <w:rPr>
+                  <w:rFonts w:ascii="Cambria Math" w:hAnsi="Cambria Math" w:cs="David"/>
+                </w:rPr>
+                <m:t>max</m:t>
+              </m:r>
+            </m:fName>
+            <m:e>
+              <m:r>
+                <w:rPr>
+                  <w:rFonts w:ascii="Cambria Math" w:hAnsi="Cambria Math" w:cs="David"/>
+                </w:rPr>
+                <m:t>manhtta</m:t>
+              </m:r>
+              <m:sSub>
+                <m:sSubPr>
+                  <m:ctrlPr>
+                    <w:rPr>
+                      <w:rFonts w:ascii="Cambria Math" w:hAnsi="Cambria Math" w:cs="David"/>
+                      <w:i/>
+                    </w:rPr>
+                  </m:ctrlPr>
+                </m:sSubPr>
+                <m:e>
+                  <m:r>
+                    <w:rPr>
+                      <w:rFonts w:ascii="Cambria Math" w:hAnsi="Cambria Math" w:cs="David"/>
+                    </w:rPr>
+                    <m:t>n</m:t>
+                  </m:r>
+                </m:e>
+                <m:sub>
+                  <m:r>
+                    <w:rPr>
+                      <w:rFonts w:ascii="Cambria Math" w:hAnsi="Cambria Math" w:cs="David"/>
+                    </w:rPr>
+                    <m:t>dist</m:t>
+                  </m:r>
+                </m:sub>
+              </m:sSub>
+              <m:r>
+                <w:rPr>
+                  <w:rFonts w:ascii="Cambria Math" w:hAnsi="Cambria Math" w:cs="David"/>
+                </w:rPr>
+                <m:t>=1)</m:t>
+              </m:r>
+            </m:e>
+          </m:func>
         </m:oMath>
       </m:oMathPara>
     </w:p>
@@ -1549,6 +2065,7 @@
             <w:rPr>
               <w:rFonts w:ascii="Cambria Math" w:hAnsi="Cambria Math" w:cs="David"/>
             </w:rPr>
+            <w:lastRenderedPageBreak/>
             <m:t>=&gt;</m:t>
           </m:r>
           <m:r>
@@ -2889,7 +3406,7 @@
     </w:p>
     <w:p>
       <w:pPr>
-        <w:pStyle w:val="a7"/>
+        <w:pStyle w:val="ListParagraph"/>
         <w:spacing w:after="0" w:line="360" w:lineRule="auto"/>
         <w:ind w:left="360"/>
         <w:rPr>
@@ -2901,7 +3418,7 @@
     </w:p>
     <w:p>
       <w:pPr>
-        <w:pStyle w:val="a7"/>
+        <w:pStyle w:val="ListParagraph"/>
         <w:numPr>
           <w:ilvl w:val="0"/>
           <w:numId w:val="10"/>
@@ -2940,7 +3457,6 @@
         </w:rPr>
         <w:t xml:space="preserve"> נראה זאת ע"י הוכחת </w:t>
       </w:r>
-      <w:proofErr w:type="spellStart"/>
       <w:r>
         <w:rPr>
           <w:rFonts w:ascii="David" w:hAnsi="David" w:cs="David" w:hint="cs"/>
@@ -2948,9 +3464,8 @@
           <w:szCs w:val="24"/>
           <w:rtl/>
         </w:rPr>
-        <w:t>אדמיסביליות</w:t>
-      </w:r>
-      <w:proofErr w:type="spellEnd"/>
+        <w:t>קבילות</w:t>
+      </w:r>
       <w:r>
         <w:rPr>
           <w:rFonts w:ascii="David" w:hAnsi="David" w:cs="David" w:hint="cs"/>
@@ -3043,7 +3558,7 @@
     </w:p>
     <w:p>
       <w:pPr>
-        <w:pStyle w:val="a7"/>
+        <w:pStyle w:val="ListParagraph"/>
         <w:numPr>
           <w:ilvl w:val="2"/>
           <w:numId w:val="10"/>
@@ -3087,7 +3602,7 @@
     </w:p>
     <w:p>
       <w:pPr>
-        <w:pStyle w:val="a7"/>
+        <w:pStyle w:val="ListParagraph"/>
         <w:numPr>
           <w:ilvl w:val="2"/>
           <w:numId w:val="10"/>
@@ -3148,7 +3663,7 @@
     </w:p>
     <w:p>
       <w:pPr>
-        <w:pStyle w:val="a7"/>
+        <w:pStyle w:val="ListParagraph"/>
         <w:numPr>
           <w:ilvl w:val="2"/>
           <w:numId w:val="10"/>
@@ -3494,7 +4009,7 @@
     </w:p>
     <w:p>
       <w:pPr>
-        <w:pStyle w:val="a7"/>
+        <w:pStyle w:val="ListParagraph"/>
         <w:numPr>
           <w:ilvl w:val="2"/>
           <w:numId w:val="10"/>
@@ -3513,27 +4028,7 @@
           <w:szCs w:val="24"/>
           <w:rtl/>
         </w:rPr>
-        <w:t xml:space="preserve">קיבלנו כי כמות </w:t>
-      </w:r>
-      <w:proofErr w:type="spellStart"/>
-      <w:r>
-        <w:rPr>
-          <w:rFonts w:ascii="David" w:hAnsi="David" w:cs="David" w:hint="cs"/>
-          <w:sz w:val="24"/>
-          <w:szCs w:val="24"/>
-          <w:rtl/>
-        </w:rPr>
-        <w:t>אופרטורי</w:t>
-      </w:r>
-      <w:proofErr w:type="spellEnd"/>
-      <w:r>
-        <w:rPr>
-          <w:rFonts w:ascii="David" w:hAnsi="David" w:cs="David" w:hint="cs"/>
-          <w:sz w:val="24"/>
-          <w:szCs w:val="24"/>
-          <w:rtl/>
-        </w:rPr>
-        <w:t xml:space="preserve"> התקדמות</w:t>
+        <w:t>קיבלנו כי כמות אופרטורי התקדמות</w:t>
       </w:r>
       <w:r>
         <w:rPr>
@@ -3582,7 +4077,7 @@
     </w:p>
     <w:p>
       <w:pPr>
-        <w:pStyle w:val="a7"/>
+        <w:pStyle w:val="ListParagraph"/>
         <w:numPr>
           <w:ilvl w:val="1"/>
           <w:numId w:val="10"/>
@@ -3603,43 +4098,59 @@
         </w:rPr>
         <w:t xml:space="preserve">לכן היוריסטיקה </w:t>
       </w:r>
+      <w:r>
+        <w:rPr>
+          <w:rFonts w:ascii="David" w:hAnsi="David" w:cs="David" w:hint="cs"/>
+          <w:sz w:val="24"/>
+          <w:szCs w:val="24"/>
+          <w:rtl/>
+        </w:rPr>
+        <w:t>קבילה</w:t>
+      </w:r>
+      <w:r>
+        <w:rPr>
+          <w:rFonts w:ascii="David" w:hAnsi="David" w:cs="David" w:hint="cs"/>
+          <w:sz w:val="24"/>
+          <w:szCs w:val="24"/>
+          <w:rtl/>
+        </w:rPr>
+        <w:t xml:space="preserve"> </w:t>
+      </w:r>
+      <w:r>
+        <w:rPr>
+          <w:rFonts w:ascii="David" w:hAnsi="David" w:cs="David" w:hint="cs"/>
+          <w:sz w:val="24"/>
+          <w:szCs w:val="24"/>
+          <w:rtl/>
+        </w:rPr>
+        <w:t>ן-</w:t>
+      </w:r>
       <w:proofErr w:type="spellStart"/>
       <w:r>
         <w:rPr>
+          <w:rFonts w:ascii="David" w:hAnsi="David" w:cs="David"/>
+          <w:sz w:val="24"/>
+          <w:szCs w:val="24"/>
+        </w:rPr>
+        <w:t>wA</w:t>
+      </w:r>
+      <w:proofErr w:type="spellEnd"/>
+      <w:r>
+        <w:rPr>
+          <w:rFonts w:ascii="David" w:hAnsi="David" w:cs="David"/>
+          <w:sz w:val="24"/>
+          <w:szCs w:val="24"/>
+        </w:rPr>
+        <w:t>*</w:t>
+      </w:r>
+      <w:r>
+        <w:rPr>
           <w:rFonts w:ascii="David" w:hAnsi="David" w:cs="David" w:hint="cs"/>
           <w:sz w:val="24"/>
           <w:szCs w:val="24"/>
           <w:rtl/>
         </w:rPr>
-        <w:t>אדמיסבלית</w:t>
-      </w:r>
-      <w:proofErr w:type="spellEnd"/>
-      <w:r>
-        <w:rPr>
-          <w:rFonts w:ascii="David" w:hAnsi="David" w:cs="David" w:hint="cs"/>
-          <w:sz w:val="24"/>
-          <w:szCs w:val="24"/>
-          <w:rtl/>
-        </w:rPr>
-        <w:t xml:space="preserve"> ולכן קביל ב</w:t>
-      </w:r>
-      <w:proofErr w:type="spellStart"/>
-      <w:r>
-        <w:rPr>
-          <w:rFonts w:ascii="David" w:hAnsi="David" w:cs="David"/>
-          <w:sz w:val="24"/>
-          <w:szCs w:val="24"/>
-        </w:rPr>
-        <w:t>wA</w:t>
-      </w:r>
-      <w:proofErr w:type="spellEnd"/>
-      <w:r>
-        <w:rPr>
-          <w:rFonts w:ascii="David" w:hAnsi="David" w:cs="David"/>
-          <w:sz w:val="24"/>
-          <w:szCs w:val="24"/>
-        </w:rPr>
-        <w:t>*</w:t>
+        <w:t xml:space="preserve"> יחזיר תוצאה אופטימלית</w:t>
       </w:r>
       <w:r>
         <w:rPr>
@@ -3673,7 +4184,7 @@
     </w:p>
     <w:p>
       <w:pPr>
-        <w:pStyle w:val="a7"/>
+        <w:pStyle w:val="ListParagraph"/>
         <w:numPr>
           <w:ilvl w:val="0"/>
           <w:numId w:val="10"/>
@@ -3698,7 +4209,7 @@
     </w:p>
     <w:p>
       <w:pPr>
-        <w:pStyle w:val="a7"/>
+        <w:pStyle w:val="ListParagraph"/>
         <w:numPr>
           <w:ilvl w:val="1"/>
           <w:numId w:val="10"/>
@@ -3826,7 +4337,7 @@
     </w:p>
     <w:p>
       <w:pPr>
-        <w:pStyle w:val="a7"/>
+        <w:pStyle w:val="ListParagraph"/>
         <w:numPr>
           <w:ilvl w:val="1"/>
           <w:numId w:val="10"/>
@@ -4338,7 +4849,7 @@
     </w:p>
     <w:p>
       <w:pPr>
-        <w:pStyle w:val="a7"/>
+        <w:pStyle w:val="ListParagraph"/>
         <w:spacing w:after="0" w:line="360" w:lineRule="auto"/>
         <w:ind w:left="792"/>
         <w:rPr>
@@ -4362,7 +4873,51 @@
     </w:p>
     <w:p>
       <w:pPr>
-        <w:pStyle w:val="a7"/>
+        <w:spacing w:after="0" w:line="360" w:lineRule="auto"/>
+        <w:rPr>
+          <w:rFonts w:ascii="David" w:eastAsiaTheme="minorEastAsia" w:hAnsi="David" w:cs="David"/>
+          <w:sz w:val="24"/>
+          <w:szCs w:val="24"/>
+          <w:rtl/>
+        </w:rPr>
+      </w:pPr>
+    </w:p>
+    <w:p>
+      <w:pPr>
+        <w:spacing w:after="0" w:line="360" w:lineRule="auto"/>
+        <w:rPr>
+          <w:rFonts w:ascii="David" w:eastAsiaTheme="minorEastAsia" w:hAnsi="David" w:cs="David"/>
+          <w:sz w:val="24"/>
+          <w:szCs w:val="24"/>
+          <w:rtl/>
+        </w:rPr>
+      </w:pPr>
+    </w:p>
+    <w:p>
+      <w:pPr>
+        <w:spacing w:after="0" w:line="360" w:lineRule="auto"/>
+        <w:rPr>
+          <w:rFonts w:ascii="David" w:eastAsiaTheme="minorEastAsia" w:hAnsi="David" w:cs="David"/>
+          <w:sz w:val="24"/>
+          <w:szCs w:val="24"/>
+          <w:rtl/>
+        </w:rPr>
+      </w:pPr>
+    </w:p>
+    <w:p>
+      <w:pPr>
+        <w:spacing w:after="0" w:line="360" w:lineRule="auto"/>
+        <w:rPr>
+          <w:rFonts w:ascii="David" w:eastAsiaTheme="minorEastAsia" w:hAnsi="David" w:cs="David"/>
+          <w:sz w:val="24"/>
+          <w:szCs w:val="24"/>
+          <w:rtl/>
+        </w:rPr>
+      </w:pPr>
+    </w:p>
+    <w:p>
+      <w:pPr>
+        <w:pStyle w:val="ListParagraph"/>
         <w:numPr>
           <w:ilvl w:val="0"/>
           <w:numId w:val="10"/>
@@ -4381,6 +4936,7 @@
           <w:szCs w:val="24"/>
           <w:rtl/>
         </w:rPr>
+        <w:lastRenderedPageBreak/>
         <w:t xml:space="preserve">יהא רובוט במצב </w:t>
       </w:r>
       <w:r>
@@ -4695,17 +5251,7 @@
           <w:szCs w:val="24"/>
           <w:rtl/>
         </w:rPr>
-        <w:t xml:space="preserve">, וכעת אם נהפוך בין הראש והזנב של </w:t>
-      </w:r>
-      <w:r>
-        <w:rPr>
-          <w:rFonts w:ascii="David" w:eastAsiaTheme="minorEastAsia" w:hAnsi="David" w:cs="David" w:hint="cs"/>
-          <w:sz w:val="24"/>
-          <w:szCs w:val="24"/>
-          <w:rtl/>
-        </w:rPr>
-        <w:lastRenderedPageBreak/>
-        <w:t>הרובוט אז אופרטור קדימה יהיה שווה לתזוזה אחורה במצב הרגיל של הרובוט ולכן נקבל כי הרובוט עדיין עומד בתנאי המשחק</w:t>
+        <w:t>, וכעת אם נהפוך בין הראש והזנב של הרובוט אז אופרטור קדימה יהיה שווה לתזוזה אחורה במצב הרגיל של הרובוט ולכן נקבל כי הרובוט עדיין עומד בתנאי המשחק</w:t>
       </w:r>
       <w:r>
         <w:rPr>
@@ -4736,7 +5282,7 @@
     </w:p>
     <w:p>
       <w:pPr>
-        <w:pStyle w:val="a7"/>
+        <w:pStyle w:val="ListParagraph"/>
         <w:numPr>
           <w:ilvl w:val="0"/>
           <w:numId w:val="10"/>
@@ -4910,6 +5456,7 @@
       <w:pPr>
         <w:rPr>
           <w:rFonts w:eastAsiaTheme="minorEastAsia"/>
+          <w:i/>
         </w:rPr>
       </w:pPr>
       <m:oMathPara>
@@ -5178,12 +5725,18 @@
             </w:rPr>
             <m:t>=&gt;solution for original problem is optimal</m:t>
           </m:r>
+          <m:r>
+            <w:rPr>
+              <w:rFonts w:ascii="Cambria Math" w:eastAsiaTheme="minorEastAsia" w:hAnsi="Cambria Math"/>
+            </w:rPr>
+            <m:t xml:space="preserve"> </m:t>
+          </m:r>
         </m:oMath>
       </m:oMathPara>
     </w:p>
     <w:p>
       <w:pPr>
-        <w:pStyle w:val="a7"/>
+        <w:pStyle w:val="ListParagraph"/>
         <w:spacing w:after="0" w:line="360" w:lineRule="auto"/>
         <w:ind w:left="792"/>
         <w:rPr>
@@ -5195,7 +5748,7 @@
     </w:p>
     <w:p>
       <w:pPr>
-        <w:pStyle w:val="a7"/>
+        <w:pStyle w:val="ListParagraph"/>
         <w:numPr>
           <w:ilvl w:val="1"/>
           <w:numId w:val="10"/>
@@ -5277,7 +5830,7 @@
     </w:p>
     <w:p>
       <w:pPr>
-        <w:pStyle w:val="a7"/>
+        <w:pStyle w:val="ListParagraph"/>
         <w:spacing w:after="0" w:line="360" w:lineRule="auto"/>
         <w:ind w:left="792"/>
         <w:rPr>
@@ -5441,27 +5994,7 @@
           <w:szCs w:val="24"/>
           <w:rtl/>
         </w:rPr>
-        <w:t xml:space="preserve">ולכן גם הפתרון שהבעיה המקורית תגיע אליה ע"י שימוש </w:t>
-      </w:r>
-      <w:proofErr w:type="spellStart"/>
-      <w:r>
-        <w:rPr>
-          <w:rFonts w:ascii="David" w:eastAsiaTheme="minorEastAsia" w:hAnsi="David" w:cs="David" w:hint="cs"/>
-          <w:sz w:val="24"/>
-          <w:szCs w:val="24"/>
-          <w:rtl/>
-        </w:rPr>
-        <w:t>היוריסטיקת</w:t>
-      </w:r>
-      <w:proofErr w:type="spellEnd"/>
-      <w:r>
-        <w:rPr>
-          <w:rFonts w:ascii="David" w:eastAsiaTheme="minorEastAsia" w:hAnsi="David" w:cs="David" w:hint="cs"/>
-          <w:sz w:val="24"/>
-          <w:szCs w:val="24"/>
-          <w:rtl/>
-        </w:rPr>
-        <w:t xml:space="preserve">  </w:t>
+        <w:t xml:space="preserve">ולכן גם הפתרון שהבעיה המקורית תגיע אליה ע"י שימוש היוריסטיקת  </w:t>
       </w:r>
       <m:oMath>
         <m:sSub>
@@ -5596,7 +6129,7 @@
     </w:p>
     <w:p>
       <w:pPr>
-        <w:pStyle w:val="a7"/>
+        <w:pStyle w:val="ListParagraph"/>
         <w:numPr>
           <w:ilvl w:val="1"/>
           <w:numId w:val="10"/>
@@ -5663,7 +6196,25 @@
           <w:szCs w:val="24"/>
           <w:rtl/>
         </w:rPr>
-        <w:t xml:space="preserve"> מכיוון שהיוריסטיקה המוקטנת קבילה ולכן היא אדמיסבילית לבעיה המקורית ולכן </w:t>
+        <w:t xml:space="preserve"> מכיוון שהיוריסטיקה המוקטנת קבילה</w:t>
+      </w:r>
+      <w:r>
+        <w:rPr>
+          <w:rFonts w:ascii="David" w:eastAsiaTheme="minorEastAsia" w:hAnsi="David" w:cs="David" w:hint="cs"/>
+          <w:sz w:val="24"/>
+          <w:szCs w:val="24"/>
+          <w:rtl/>
+        </w:rPr>
+        <w:t xml:space="preserve">, ומהווה חסם תחתון ליוריסטיקת הבעיה המוגדלת, </w:t>
+      </w:r>
+      <w:r>
+        <w:rPr>
+          <w:rFonts w:ascii="David" w:eastAsiaTheme="minorEastAsia" w:hAnsi="David" w:cs="David" w:hint="cs"/>
+          <w:sz w:val="24"/>
+          <w:szCs w:val="24"/>
+          <w:rtl/>
+        </w:rPr>
+        <w:t xml:space="preserve"> </w:t>
       </w:r>
       <w:r>
         <w:rPr>
@@ -5685,7 +6236,7 @@
     </w:p>
     <w:p>
       <w:pPr>
-        <w:pStyle w:val="a7"/>
+        <w:pStyle w:val="ListParagraph"/>
         <w:spacing w:after="0" w:line="360" w:lineRule="auto"/>
         <w:ind w:left="360"/>
         <w:rPr>
@@ -5711,7 +6262,19 @@
                 <w:rPr>
                   <w:rFonts w:ascii="Cambria Math" w:eastAsiaTheme="minorEastAsia" w:hAnsi="Cambria Math"/>
                 </w:rPr>
-                <m:t>solution for original problam is optimal=&gt;h</m:t>
+                <m:t xml:space="preserve">solution for original problam is </m:t>
+              </m:r>
+              <m:r>
+                <w:rPr>
+                  <w:rFonts w:ascii="Cambria Math" w:eastAsiaTheme="minorEastAsia" w:hAnsi="Cambria Math"/>
+                </w:rPr>
+                <m:t>admissable</m:t>
+              </m:r>
+              <m:r>
+                <w:rPr>
+                  <w:rFonts w:ascii="Cambria Math" w:eastAsiaTheme="minorEastAsia" w:hAnsi="Cambria Math"/>
+                </w:rPr>
+                <m:t>=&gt;h</m:t>
               </m:r>
             </m:e>
             <m:sub>
@@ -5832,7 +6395,7 @@
     </w:p>
     <w:p>
       <w:pPr>
-        <w:pStyle w:val="a7"/>
+        <w:pStyle w:val="ListParagraph"/>
         <w:numPr>
           <w:ilvl w:val="1"/>
           <w:numId w:val="10"/>
@@ -5874,7 +6437,29 @@
           <w:szCs w:val="24"/>
           <w:rtl/>
         </w:rPr>
-        <w:t>הפתרון לבעיה המקורית יהיה אופטימלי:</w:t>
+        <w:t xml:space="preserve">הפתרון לבעיה המקורית יהיה </w:t>
+      </w:r>
+      <w:r>
+        <w:rPr>
+          <w:rFonts w:ascii="David" w:eastAsiaTheme="minorEastAsia" w:hAnsi="David" w:cs="David" w:hint="cs"/>
+          <w:b/>
+          <w:bCs/>
+          <w:sz w:val="24"/>
+          <w:szCs w:val="24"/>
+          <w:rtl/>
+        </w:rPr>
+        <w:t>קביל</w:t>
+      </w:r>
+      <w:r>
+        <w:rPr>
+          <w:rFonts w:ascii="David" w:eastAsiaTheme="minorEastAsia" w:hAnsi="David" w:cs="David" w:hint="cs"/>
+          <w:b/>
+          <w:bCs/>
+          <w:sz w:val="24"/>
+          <w:szCs w:val="24"/>
+          <w:rtl/>
+        </w:rPr>
+        <w:t>:</w:t>
       </w:r>
     </w:p>
     <w:p>
@@ -6073,7 +6658,7 @@
     </w:p>
     <w:p>
       <w:pPr>
-        <w:pStyle w:val="a7"/>
+        <w:pStyle w:val="ListParagraph"/>
         <w:numPr>
           <w:ilvl w:val="1"/>
           <w:numId w:val="10"/>
@@ -6322,7 +6907,7 @@
     </w:p>
     <w:p>
       <w:pPr>
-        <w:pStyle w:val="a7"/>
+        <w:pStyle w:val="ListParagraph"/>
         <w:numPr>
           <w:ilvl w:val="0"/>
           <w:numId w:val="10"/>
@@ -6346,7 +6931,7 @@
     </w:p>
     <w:p>
       <w:pPr>
-        <w:pStyle w:val="a7"/>
+        <w:pStyle w:val="ListParagraph"/>
         <w:numPr>
           <w:ilvl w:val="0"/>
           <w:numId w:val="10"/>
@@ -6370,7 +6955,7 @@
     </w:p>
     <w:p>
       <w:pPr>
-        <w:pStyle w:val="a7"/>
+        <w:pStyle w:val="ListParagraph"/>
         <w:numPr>
           <w:ilvl w:val="0"/>
           <w:numId w:val="10"/>
@@ -6394,7 +6979,7 @@
     </w:p>
     <w:p>
       <w:pPr>
-        <w:pStyle w:val="a7"/>
+        <w:pStyle w:val="ListParagraph"/>
         <w:numPr>
           <w:ilvl w:val="1"/>
           <w:numId w:val="10"/>
@@ -6637,7 +7222,7 @@
     </w:p>
     <w:p>
       <w:pPr>
-        <w:pStyle w:val="a7"/>
+        <w:pStyle w:val="ListParagraph"/>
         <w:numPr>
           <w:ilvl w:val="1"/>
           <w:numId w:val="10"/>
@@ -6659,6 +7244,7 @@
           <w:szCs w:val="24"/>
           <w:rtl/>
         </w:rPr>
+        <w:lastRenderedPageBreak/>
         <w:t>הטענה אינה נכונה</w:t>
       </w:r>
       <w:r>
@@ -6818,7 +7404,7 @@
     </w:p>
     <w:p>
       <w:pPr>
-        <w:pStyle w:val="a7"/>
+        <w:pStyle w:val="ListParagraph"/>
         <w:numPr>
           <w:ilvl w:val="1"/>
           <w:numId w:val="10"/>
@@ -6837,7 +7423,6 @@
           <w:szCs w:val="24"/>
           <w:rtl/>
         </w:rPr>
-        <w:lastRenderedPageBreak/>
         <w:t xml:space="preserve">אם קיים פתרון לבעיה המקורית, וקיים מסלול יחיד בין -  </w:t>
       </w:r>
       <m:oMath>
@@ -7014,33 +7599,24 @@
     </w:p>
     <w:p>
       <w:pPr>
-        <w:pStyle w:val="a7"/>
+        <w:pStyle w:val="ListParagraph"/>
         <w:spacing w:after="0" w:line="360" w:lineRule="auto"/>
         <w:ind w:left="792"/>
         <w:rPr>
-          <w:rFonts w:ascii="David" w:eastAsiaTheme="minorEastAsia" w:hAnsi="David" w:cs="David" w:hint="cs"/>
-          <w:sz w:val="24"/>
-          <w:szCs w:val="24"/>
-          <w:rtl/>
-        </w:rPr>
-      </w:pPr>
-      <w:r>
-        <w:rPr>
-          <w:rFonts w:ascii="David" w:eastAsiaTheme="minorEastAsia" w:hAnsi="David" w:cs="David" w:hint="cs"/>
-          <w:sz w:val="24"/>
-          <w:szCs w:val="24"/>
-          <w:rtl/>
-        </w:rPr>
-        <w:t xml:space="preserve">מכיוון שקיים רק מסלול יחיד בין </w:t>
-      </w:r>
-      <w:r>
-        <w:rPr>
-          <w:rFonts w:ascii="David" w:eastAsiaTheme="minorEastAsia" w:hAnsi="David" w:cs="David" w:hint="cs"/>
-          <w:sz w:val="24"/>
-          <w:szCs w:val="24"/>
-          <w:rtl/>
-        </w:rPr>
-        <w:t xml:space="preserve"> </w:t>
+          <w:rFonts w:ascii="David" w:eastAsiaTheme="minorEastAsia" w:hAnsi="David" w:cs="David"/>
+          <w:sz w:val="24"/>
+          <w:szCs w:val="24"/>
+          <w:rtl/>
+        </w:rPr>
+      </w:pPr>
+      <w:r>
+        <w:rPr>
+          <w:rFonts w:ascii="David" w:eastAsiaTheme="minorEastAsia" w:hAnsi="David" w:cs="David" w:hint="cs"/>
+          <w:sz w:val="24"/>
+          <w:szCs w:val="24"/>
+          <w:rtl/>
+        </w:rPr>
+        <w:t xml:space="preserve">מכיוון שקיים רק מסלול יחיד בין  </w:t>
       </w:r>
       <m:oMath>
         <m:acc>
@@ -7176,27 +7752,7 @@
           <w:szCs w:val="24"/>
           <w:rtl/>
         </w:rPr>
-        <w:t xml:space="preserve">, אז היוריסטיקה של כל מצב שאינו במסלול הנ"ל יחזיר ערך אינסופי (ע"פ הגדרת היוריסטיקה בחלק ה' עבור מצבים לא </w:t>
-      </w:r>
-      <w:proofErr w:type="spellStart"/>
-      <w:r>
-        <w:rPr>
-          <w:rFonts w:ascii="David" w:eastAsiaTheme="minorEastAsia" w:hAnsi="David" w:cs="David" w:hint="cs"/>
-          <w:sz w:val="24"/>
-          <w:szCs w:val="24"/>
-          <w:rtl/>
-        </w:rPr>
-        <w:t>ישיגים</w:t>
-      </w:r>
-      <w:proofErr w:type="spellEnd"/>
-      <w:r>
-        <w:rPr>
-          <w:rFonts w:ascii="David" w:eastAsiaTheme="minorEastAsia" w:hAnsi="David" w:cs="David" w:hint="cs"/>
-          <w:sz w:val="24"/>
-          <w:szCs w:val="24"/>
-          <w:rtl/>
-        </w:rPr>
-        <w:t xml:space="preserve"> מהמטרה במסלול ההפוך). לכן אלגוריתם </w:t>
+        <w:t xml:space="preserve">, אז היוריסטיקה של כל מצב שאינו במסלול הנ"ל יחזיר ערך אינסופי (ע"פ הגדרת היוריסטיקה בחלק ה' עבור מצבים לא ישיגים מהמטרה במסלול ההפוך). לכן אלגוריתם </w:t>
       </w:r>
       <w:r>
         <w:rPr>
@@ -7226,7 +7782,7 @@
     </w:p>
     <w:p>
       <w:pPr>
-        <w:pStyle w:val="a7"/>
+        <w:pStyle w:val="ListParagraph"/>
         <w:numPr>
           <w:ilvl w:val="1"/>
           <w:numId w:val="10"/>
@@ -7533,15 +8089,7 @@
             <w:sz w:val="24"/>
             <w:szCs w:val="24"/>
           </w:rPr>
-          <m:t>≤</m:t>
-        </m:r>
-        <m:r>
-          <w:rPr>
-            <w:rFonts w:ascii="Cambria Math" w:eastAsiaTheme="minorEastAsia" w:hAnsi="Cambria Math" w:cs="David"/>
-            <w:sz w:val="24"/>
-            <w:szCs w:val="24"/>
-          </w:rPr>
-          <m:t>3r+a</m:t>
+          <m:t>≤3r+a</m:t>
         </m:r>
       </m:oMath>
       <w:r>
@@ -7673,51 +8221,7 @@
                 <w:sz w:val="28"/>
                 <w:szCs w:val="28"/>
               </w:rPr>
-              <m:t>manh</m:t>
-            </m:r>
-            <m:r>
-              <m:rPr>
-                <m:sty m:val="bi"/>
-              </m:rPr>
-              <w:rPr>
-                <w:rFonts w:ascii="Cambria Math" w:eastAsiaTheme="minorEastAsia" w:hAnsi="Cambria Math" w:cs="David"/>
-                <w:sz w:val="28"/>
-                <w:szCs w:val="28"/>
-              </w:rPr>
-              <m:t>a</m:t>
-            </m:r>
-            <m:r>
-              <m:rPr>
-                <m:sty m:val="bi"/>
-              </m:rPr>
-              <w:rPr>
-                <w:rFonts w:ascii="Cambria Math" w:eastAsiaTheme="minorEastAsia" w:hAnsi="Cambria Math" w:cs="David"/>
-                <w:sz w:val="28"/>
-                <w:szCs w:val="28"/>
-              </w:rPr>
-              <m:t>tt</m:t>
-            </m:r>
-            <m:r>
-              <m:rPr>
-                <m:sty m:val="bi"/>
-              </m:rPr>
-              <w:rPr>
-                <w:rFonts w:ascii="Cambria Math" w:eastAsiaTheme="minorEastAsia" w:hAnsi="Cambria Math" w:cs="David"/>
-                <w:sz w:val="28"/>
-                <w:szCs w:val="28"/>
-              </w:rPr>
-              <m:t>a</m:t>
-            </m:r>
-            <m:r>
-              <m:rPr>
-                <m:sty m:val="bi"/>
-              </m:rPr>
-              <w:rPr>
-                <w:rFonts w:ascii="Cambria Math" w:eastAsiaTheme="minorEastAsia" w:hAnsi="Cambria Math" w:cs="David"/>
-                <w:sz w:val="28"/>
-                <w:szCs w:val="28"/>
-              </w:rPr>
-              <m:t>n</m:t>
+              <m:t>manhattan</m:t>
             </m:r>
           </m:sub>
         </m:sSub>
@@ -7725,7 +8229,7 @@
     </w:p>
     <w:p>
       <w:pPr>
-        <w:pStyle w:val="a7"/>
+        <w:pStyle w:val="ListParagraph"/>
         <w:numPr>
           <w:ilvl w:val="1"/>
           <w:numId w:val="10"/>
@@ -7746,12 +8250,12 @@
           <w:highlight w:val="yellow"/>
           <w:rtl/>
         </w:rPr>
-        <w:t>משהו אחר</w:t>
+        <w:t>בונוס</w:t>
       </w:r>
     </w:p>
     <w:p>
       <w:pPr>
-        <w:pStyle w:val="a7"/>
+        <w:pStyle w:val="ListParagraph"/>
         <w:numPr>
           <w:ilvl w:val="0"/>
           <w:numId w:val="10"/>
@@ -7775,7 +8279,7 @@
     </w:p>
     <w:p>
       <w:pPr>
-        <w:pStyle w:val="a7"/>
+        <w:pStyle w:val="ListParagraph"/>
         <w:numPr>
           <w:ilvl w:val="1"/>
           <w:numId w:val="10"/>
@@ -7812,39 +8316,17 @@
           <w:szCs w:val="24"/>
           <w:rtl/>
         </w:rPr>
-        <w:t xml:space="preserve"> מכיוון ששתיהן </w:t>
-      </w:r>
-      <w:proofErr w:type="spellStart"/>
-      <w:r>
-        <w:rPr>
-          <w:rFonts w:ascii="David" w:eastAsiaTheme="minorEastAsia" w:hAnsi="David" w:cs="David" w:hint="cs"/>
-          <w:sz w:val="24"/>
-          <w:szCs w:val="24"/>
-          <w:rtl/>
-        </w:rPr>
-        <w:t>יוריסטיקות</w:t>
-      </w:r>
-      <w:proofErr w:type="spellEnd"/>
-      <w:r>
-        <w:rPr>
-          <w:rFonts w:ascii="David" w:eastAsiaTheme="minorEastAsia" w:hAnsi="David" w:cs="David" w:hint="cs"/>
-          <w:sz w:val="24"/>
-          <w:szCs w:val="24"/>
-          <w:rtl/>
-        </w:rPr>
-        <w:t xml:space="preserve"> </w:t>
-      </w:r>
-      <w:proofErr w:type="spellStart"/>
-      <w:r>
-        <w:rPr>
-          <w:rFonts w:ascii="David" w:eastAsiaTheme="minorEastAsia" w:hAnsi="David" w:cs="David" w:hint="cs"/>
-          <w:sz w:val="24"/>
-          <w:szCs w:val="24"/>
-          <w:rtl/>
-        </w:rPr>
-        <w:t>אדמיסביליות</w:t>
-      </w:r>
-      <w:proofErr w:type="spellEnd"/>
+        <w:t xml:space="preserve"> מכיוון ששתיהן יוריסטיקות </w:t>
+      </w:r>
+      <w:r>
+        <w:rPr>
+          <w:rFonts w:ascii="David" w:eastAsiaTheme="minorEastAsia" w:hAnsi="David" w:cs="David" w:hint="cs"/>
+          <w:sz w:val="24"/>
+          <w:szCs w:val="24"/>
+          <w:rtl/>
+        </w:rPr>
+        <w:t>קבילות</w:t>
+      </w:r>
       <w:r>
         <w:rPr>
           <w:rFonts w:ascii="David" w:eastAsiaTheme="minorEastAsia" w:hAnsi="David" w:cs="David" w:hint="cs"/>
@@ -7888,11 +8370,20 @@
           <w:rtl/>
         </w:rPr>
         <w:t>אידיאלי</w:t>
+      </w:r>
+      <w:r>
+        <w:rPr>
+          <w:rFonts w:ascii="David" w:eastAsiaTheme="minorEastAsia" w:hAnsi="David" w:cs="David" w:hint="cs"/>
+          <w:sz w:val="24"/>
+          <w:szCs w:val="24"/>
+          <w:rtl/>
+        </w:rPr>
+        <w:t>.</w:t>
       </w:r>
     </w:p>
     <w:p>
       <w:pPr>
-        <w:pStyle w:val="a7"/>
+        <w:pStyle w:val="ListParagraph"/>
         <w:numPr>
           <w:ilvl w:val="1"/>
           <w:numId w:val="10"/>
@@ -8131,7 +8622,7 @@
     </w:p>
     <w:p>
       <w:pPr>
-        <w:pStyle w:val="a7"/>
+        <w:pStyle w:val="ListParagraph"/>
         <w:spacing w:after="0" w:line="360" w:lineRule="auto"/>
         <w:ind w:left="792"/>
         <w:rPr>
@@ -8170,7 +8661,7 @@
     </w:p>
     <w:p>
       <w:pPr>
-        <w:pStyle w:val="a7"/>
+        <w:pStyle w:val="ListParagraph"/>
         <w:numPr>
           <w:ilvl w:val="1"/>
           <w:numId w:val="10"/>
@@ -8194,7 +8685,7 @@
     </w:p>
     <w:p>
       <w:pPr>
-        <w:pStyle w:val="a7"/>
+        <w:pStyle w:val="ListParagraph"/>
         <w:numPr>
           <w:ilvl w:val="1"/>
           <w:numId w:val="10"/>
@@ -8243,7 +8734,7 @@
     </w:p>
     <w:p>
       <w:pPr>
-        <w:pStyle w:val="a7"/>
+        <w:pStyle w:val="ListParagraph"/>
         <w:spacing w:after="0" w:line="360" w:lineRule="auto"/>
         <w:ind w:left="792"/>
         <w:rPr>
@@ -8318,7 +8809,7 @@
     </w:p>
     <w:p>
       <w:pPr>
-        <w:pStyle w:val="a7"/>
+        <w:pStyle w:val="ListParagraph"/>
         <w:spacing w:after="0" w:line="360" w:lineRule="auto"/>
         <w:ind w:left="792"/>
         <w:rPr>
@@ -8620,7 +9111,7 @@
     </w:p>
     <w:p>
       <w:pPr>
-        <w:pStyle w:val="a7"/>
+        <w:pStyle w:val="ListParagraph"/>
         <w:spacing w:after="0" w:line="360" w:lineRule="auto"/>
         <w:ind w:left="792"/>
         <w:rPr>
@@ -8633,7 +9124,7 @@
     </w:p>
     <w:p>
       <w:pPr>
-        <w:pStyle w:val="a7"/>
+        <w:pStyle w:val="ListParagraph"/>
         <w:numPr>
           <w:ilvl w:val="0"/>
           <w:numId w:val="10"/>
@@ -8656,7 +9147,7 @@
     </w:p>
     <w:p>
       <w:pPr>
-        <w:pStyle w:val="a7"/>
+        <w:pStyle w:val="ListParagraph"/>
         <w:numPr>
           <w:ilvl w:val="1"/>
           <w:numId w:val="10"/>
@@ -8761,11 +9252,11 @@
     </w:p>
     <w:p>
       <w:pPr>
-        <w:pStyle w:val="a7"/>
+        <w:pStyle w:val="ListParagraph"/>
         <w:spacing w:after="0" w:line="360" w:lineRule="auto"/>
         <w:ind w:left="792"/>
         <w:rPr>
-          <w:rFonts w:ascii="David" w:eastAsiaTheme="minorEastAsia" w:hAnsi="David" w:cs="David" w:hint="cs"/>
+          <w:rFonts w:ascii="David" w:eastAsiaTheme="minorEastAsia" w:hAnsi="David" w:cs="David"/>
           <w:i/>
           <w:sz w:val="24"/>
           <w:szCs w:val="24"/>
@@ -8875,7 +9366,7 @@
     </w:p>
     <w:p>
       <w:pPr>
-        <w:pStyle w:val="a7"/>
+        <w:pStyle w:val="ListParagraph"/>
         <w:spacing w:after="0" w:line="360" w:lineRule="auto"/>
         <w:ind w:left="792"/>
         <w:rPr>
@@ -8933,15 +9424,7 @@
             <w:sz w:val="24"/>
             <w:szCs w:val="24"/>
           </w:rPr>
-          <m:t>≤</m:t>
-        </m:r>
-        <m:r>
-          <w:rPr>
-            <w:rFonts w:ascii="Cambria Math" w:eastAsiaTheme="minorEastAsia" w:hAnsi="Cambria Math" w:cs="David"/>
-            <w:sz w:val="24"/>
-            <w:szCs w:val="24"/>
-          </w:rPr>
-          <m:t>h</m:t>
+          <m:t>≤h</m:t>
         </m:r>
       </m:oMath>
       <w:r>
@@ -8975,7 +9458,7 @@
     </w:p>
     <w:p>
       <w:pPr>
-        <w:pStyle w:val="a7"/>
+        <w:pStyle w:val="ListParagraph"/>
         <w:spacing w:after="0" w:line="360" w:lineRule="auto"/>
         <w:ind w:left="792"/>
         <w:rPr>
@@ -9071,7 +9554,7 @@
     </w:p>
     <w:p>
       <w:pPr>
-        <w:pStyle w:val="a7"/>
+        <w:pStyle w:val="ListParagraph"/>
         <w:spacing w:after="0" w:line="360" w:lineRule="auto"/>
         <w:ind w:left="792"/>
         <w:rPr>
@@ -9130,34 +9613,25 @@
           <w:szCs w:val="24"/>
           <w:rtl/>
         </w:rPr>
-        <w:t xml:space="preserve"> הינו הערך המינימלי שיכול לפתור את הבעיה המוקטנת, ובגלל שהערך היוריסטי של הבעיה הגדולה לכל הפחות שווה לערך בבעיה הקטנה </w:t>
-      </w:r>
-      <w:r>
-        <w:rPr>
-          <w:rFonts w:ascii="David" w:eastAsiaTheme="minorEastAsia" w:hAnsi="David" w:cs="David"/>
-          <w:sz w:val="24"/>
-          <w:szCs w:val="24"/>
-          <w:rtl/>
-        </w:rPr>
-        <w:t>–</w:t>
-      </w:r>
-      <w:r>
-        <w:rPr>
-          <w:rFonts w:ascii="David" w:eastAsiaTheme="minorEastAsia" w:hAnsi="David" w:cs="David" w:hint="cs"/>
-          <w:sz w:val="24"/>
-          <w:szCs w:val="24"/>
-          <w:rtl/>
-        </w:rPr>
-        <w:t xml:space="preserve"> לכן</w:t>
+        <w:t xml:space="preserve"> הינו הערך המינימלי שיכול לפתור את הבעיה המוקטנת, ובגלל שהערך היוריסטי של הבעיה הגדולה לכל הפחות שווה לערך בבעיה הקטנה</w:t>
+      </w:r>
+      <w:r>
+        <w:rPr>
+          <w:rFonts w:ascii="David" w:eastAsiaTheme="minorEastAsia" w:hAnsi="David" w:cs="David" w:hint="cs"/>
+          <w:sz w:val="24"/>
+          <w:szCs w:val="24"/>
+          <w:rtl/>
+        </w:rPr>
+        <w:t>,כלומר -</w:t>
       </w:r>
     </w:p>
     <w:p>
       <w:pPr>
-        <w:pStyle w:val="a7"/>
+        <w:pStyle w:val="ListParagraph"/>
         <w:spacing w:after="0" w:line="360" w:lineRule="auto"/>
         <w:ind w:left="792"/>
         <w:rPr>
-          <w:rFonts w:ascii="David" w:eastAsiaTheme="minorEastAsia" w:hAnsi="David" w:cs="David" w:hint="cs"/>
+          <w:rFonts w:ascii="David" w:eastAsiaTheme="minorEastAsia" w:hAnsi="David" w:cs="David"/>
           <w:i/>
           <w:sz w:val="24"/>
           <w:szCs w:val="24"/>
@@ -9262,12 +9736,12 @@
           <w:szCs w:val="24"/>
           <w:rtl/>
         </w:rPr>
-        <w:t xml:space="preserve"> ולכן ניתן להפעיל את האלגוריתם עם הערך החדש ולקבל פתרון אופטימלי עבור הבעיה המוגדלת, במידה ואכן קיים פתרון כזה.</w:t>
+        <w:t xml:space="preserve"> ניתן להפעיל את האלגוריתם עם הערך החדש ולקבל פתרון אופטימלי עבור הבעיה המוגדלת, במידה ואכן קיים פתרון כזה.</w:t>
       </w:r>
     </w:p>
     <w:p>
       <w:pPr>
-        <w:pStyle w:val="a7"/>
+        <w:pStyle w:val="ListParagraph"/>
         <w:numPr>
           <w:ilvl w:val="1"/>
           <w:numId w:val="10"/>
@@ -9404,14 +9878,6 @@
             </m:r>
           </m:e>
         </m:d>
-        <m:r>
-          <w:rPr>
-            <w:rFonts w:ascii="Cambria Math" w:eastAsiaTheme="minorEastAsia" w:hAnsi="Cambria Math" w:cs="David"/>
-            <w:sz w:val="24"/>
-            <w:szCs w:val="24"/>
-          </w:rPr>
-          <m:t>)</m:t>
-        </m:r>
       </m:oMath>
       <w:r>
         <w:rPr>
@@ -9425,7 +9891,7 @@
     </w:p>
     <w:p>
       <w:pPr>
-        <w:pStyle w:val="a7"/>
+        <w:pStyle w:val="ListParagraph"/>
         <w:spacing w:after="0" w:line="360" w:lineRule="auto"/>
         <w:ind w:left="792"/>
         <w:rPr>
@@ -9559,77 +10025,35 @@
     </w:p>
     <w:p>
       <w:pPr>
-        <w:pStyle w:val="a7"/>
+        <w:pStyle w:val="ListParagraph"/>
         <w:spacing w:after="0" w:line="360" w:lineRule="auto"/>
         <w:ind w:left="792"/>
         <w:rPr>
-          <w:rFonts w:ascii="David" w:eastAsiaTheme="minorEastAsia" w:hAnsi="David" w:cs="David"/>
-          <w:sz w:val="24"/>
-          <w:szCs w:val="24"/>
-          <w:rtl/>
-        </w:rPr>
-      </w:pPr>
-      <w:r>
-        <w:rPr>
-          <w:rFonts w:ascii="David" w:eastAsiaTheme="minorEastAsia" w:hAnsi="David" w:cs="David" w:hint="cs"/>
-          <w:sz w:val="24"/>
-          <w:szCs w:val="24"/>
-          <w:rtl/>
-        </w:rPr>
-        <w:t xml:space="preserve">לפי סעיף 17.1 הערך שיחזור יהיה ערך שיפתור בצורה אופטימלית את הבעיה עבור רובוט גדול </w:t>
-      </w:r>
-      <w:r>
-        <w:rPr>
-          <w:rFonts w:ascii="David" w:eastAsiaTheme="minorEastAsia" w:hAnsi="David" w:cs="David" w:hint="cs"/>
-          <w:sz w:val="24"/>
-          <w:szCs w:val="24"/>
-          <w:rtl/>
-        </w:rPr>
-        <w:t>יותר. ולכן נשתמש ב</w:t>
-      </w:r>
-      <w:r>
-        <w:rPr>
-          <w:rFonts w:ascii="David" w:eastAsiaTheme="minorEastAsia" w:hAnsi="David" w:cs="David" w:hint="cs"/>
-          <w:sz w:val="24"/>
-          <w:szCs w:val="24"/>
-          <w:rtl/>
-        </w:rPr>
-        <w:t xml:space="preserve">ערך </w:t>
-      </w:r>
-      <m:oMath>
-        <m:sSub>
-          <m:sSubPr>
-            <m:ctrlPr>
-              <w:rPr>
-                <w:rFonts w:ascii="Cambria Math" w:eastAsiaTheme="minorEastAsia" w:hAnsi="Cambria Math" w:cs="David"/>
-                <w:i/>
-                <w:sz w:val="24"/>
-                <w:szCs w:val="24"/>
-              </w:rPr>
-            </m:ctrlPr>
-          </m:sSubPr>
-          <m:e>
-            <m:r>
-              <w:rPr>
-                <w:rFonts w:ascii="Cambria Math" w:eastAsiaTheme="minorEastAsia" w:hAnsi="Cambria Math" w:cs="David"/>
-                <w:sz w:val="24"/>
-                <w:szCs w:val="24"/>
-              </w:rPr>
-              <m:t>f</m:t>
-            </m:r>
-          </m:e>
-          <m:sub>
-            <m:r>
-              <w:rPr>
-                <w:rFonts w:ascii="Cambria Math" w:eastAsiaTheme="minorEastAsia" w:hAnsi="Cambria Math" w:cs="David"/>
-                <w:sz w:val="24"/>
-                <w:szCs w:val="24"/>
-              </w:rPr>
-              <m:t>limit</m:t>
-            </m:r>
-          </m:sub>
-        </m:sSub>
-      </m:oMath>
+          <w:rFonts w:ascii="David" w:eastAsiaTheme="minorEastAsia" w:hAnsi="David" w:cs="David" w:hint="cs"/>
+          <w:i/>
+          <w:sz w:val="24"/>
+          <w:szCs w:val="24"/>
+          <w:rtl/>
+        </w:rPr>
+      </w:pPr>
+      <w:r>
+        <w:rPr>
+          <w:rFonts w:ascii="David" w:eastAsiaTheme="minorEastAsia" w:hAnsi="David" w:cs="David" w:hint="cs"/>
+          <w:sz w:val="24"/>
+          <w:szCs w:val="24"/>
+          <w:rtl/>
+        </w:rPr>
+        <w:t xml:space="preserve">לפי סעיף 17.1 </w:t>
+      </w:r>
+      <w:r>
+        <w:rPr>
+          <w:rFonts w:ascii="David" w:eastAsiaTheme="minorEastAsia" w:hAnsi="David" w:cs="David" w:hint="cs"/>
+          <w:sz w:val="24"/>
+          <w:szCs w:val="24"/>
+          <w:rtl/>
+        </w:rPr>
+        <w:t>נוכל</w:t>
+      </w:r>
       <w:r>
         <w:rPr>
           <w:rFonts w:ascii="David" w:eastAsiaTheme="minorEastAsia" w:hAnsi="David" w:cs="David" w:hint="cs"/>
@@ -9646,7 +10070,7 @@
           <w:szCs w:val="24"/>
           <w:rtl/>
         </w:rPr>
-        <w:t xml:space="preserve">בתור הערך ההתחלתי של </w:t>
+        <w:t xml:space="preserve">להפעיל </w:t>
       </w:r>
       <m:oMath>
         <m:r>
@@ -9697,58 +10121,7 @@
           <w:szCs w:val="24"/>
           <w:rtl/>
         </w:rPr>
-        <w:t xml:space="preserve"> עבור הרובוט הקטן ביותר הבא.</w:t>
-      </w:r>
-    </w:p>
-    <w:p>
-      <w:pPr>
-        <w:pStyle w:val="a7"/>
-        <w:spacing w:after="0" w:line="360" w:lineRule="auto"/>
-        <w:ind w:left="792"/>
-        <w:rPr>
-          <w:rFonts w:ascii="David" w:eastAsiaTheme="minorEastAsia" w:hAnsi="David" w:cs="David" w:hint="cs"/>
-          <w:i/>
-          <w:sz w:val="24"/>
-          <w:szCs w:val="24"/>
-          <w:rtl/>
-        </w:rPr>
-      </w:pPr>
-      <w:r>
-        <w:rPr>
-          <w:rFonts w:ascii="David" w:eastAsiaTheme="minorEastAsia" w:hAnsi="David" w:cs="David" w:hint="cs"/>
-          <w:sz w:val="24"/>
-          <w:szCs w:val="24"/>
-          <w:rtl/>
-        </w:rPr>
-        <w:lastRenderedPageBreak/>
-        <w:t>כך נמשיך עד ל</w:t>
-      </w:r>
-      <w:r>
-        <w:rPr>
-          <w:rFonts w:ascii="David" w:eastAsiaTheme="minorEastAsia" w:hAnsi="David" w:cs="David" w:hint="cs"/>
-          <w:sz w:val="24"/>
-          <w:szCs w:val="24"/>
-          <w:rtl/>
-        </w:rPr>
-        <w:t xml:space="preserve">פתרון כל הבעיות הבאות </w:t>
-      </w:r>
-      <w:r>
-        <w:rPr>
-          <w:rFonts w:ascii="David" w:eastAsiaTheme="minorEastAsia" w:hAnsi="David" w:cs="David"/>
-          <w:sz w:val="24"/>
-          <w:szCs w:val="24"/>
-          <w:rtl/>
-        </w:rPr>
-        <w:t>–</w:t>
-      </w:r>
-      <w:r>
-        <w:rPr>
-          <w:rFonts w:ascii="David" w:eastAsiaTheme="minorEastAsia" w:hAnsi="David" w:cs="David" w:hint="cs"/>
-          <w:sz w:val="24"/>
-          <w:szCs w:val="24"/>
-          <w:rtl/>
-        </w:rPr>
-        <w:t xml:space="preserve"> כאשר הערך ההתחלתי </w:t>
+        <w:t xml:space="preserve"> עם ערך התחלתי </w:t>
       </w:r>
       <m:oMath>
         <m:sSub>
@@ -9756,7 +10129,6 @@
             <m:ctrlPr>
               <w:rPr>
                 <w:rFonts w:ascii="Cambria Math" w:eastAsiaTheme="minorEastAsia" w:hAnsi="Cambria Math" w:cs="David"/>
-                <w:i/>
                 <w:sz w:val="24"/>
                 <w:szCs w:val="24"/>
               </w:rPr>
@@ -9764,20 +10136,111 @@
           </m:sSubPr>
           <m:e>
             <m:r>
+              <m:rPr>
+                <m:sty m:val="p"/>
+              </m:rPr>
               <w:rPr>
                 <w:rFonts w:ascii="Cambria Math" w:eastAsiaTheme="minorEastAsia" w:hAnsi="Cambria Math" w:cs="David"/>
                 <w:sz w:val="24"/>
                 <w:szCs w:val="24"/>
               </w:rPr>
-              <m:t xml:space="preserve"> </m:t>
+              <m:t>f</m:t>
             </m:r>
+          </m:e>
+          <m:sub>
             <m:r>
+              <m:rPr>
+                <m:sty m:val="p"/>
+              </m:rPr>
               <w:rPr>
                 <w:rFonts w:ascii="Cambria Math" w:eastAsiaTheme="minorEastAsia" w:hAnsi="Cambria Math" w:cs="David"/>
                 <w:sz w:val="24"/>
                 <w:szCs w:val="24"/>
               </w:rPr>
-              <m:t>f</m:t>
+              <m:t>limt</m:t>
+            </m:r>
+          </m:sub>
+        </m:sSub>
+      </m:oMath>
+      <w:r>
+        <w:rPr>
+          <w:rFonts w:ascii="David" w:eastAsiaTheme="minorEastAsia" w:hAnsi="David" w:cs="David" w:hint="cs"/>
+          <w:sz w:val="24"/>
+          <w:szCs w:val="24"/>
+          <w:rtl/>
+        </w:rPr>
+        <w:t xml:space="preserve"> על הבעיה של הרובוט השני הקטן בגודלו ולקבל פתרון אופטימלי.</w:t>
+      </w:r>
+    </w:p>
+    <w:p>
+      <w:pPr>
+        <w:pStyle w:val="ListParagraph"/>
+        <w:spacing w:after="0" w:line="360" w:lineRule="auto"/>
+        <w:ind w:left="792"/>
+        <w:rPr>
+          <w:rFonts w:ascii="David" w:eastAsiaTheme="minorEastAsia" w:hAnsi="David" w:cs="David"/>
+          <w:i/>
+          <w:sz w:val="24"/>
+          <w:szCs w:val="24"/>
+          <w:rtl/>
+        </w:rPr>
+      </w:pPr>
+      <w:r>
+        <w:rPr>
+          <w:rFonts w:ascii="David" w:eastAsiaTheme="minorEastAsia" w:hAnsi="David" w:cs="David" w:hint="cs"/>
+          <w:sz w:val="24"/>
+          <w:szCs w:val="24"/>
+          <w:rtl/>
+        </w:rPr>
+        <w:t>כך נמשיך עד ל</w:t>
+      </w:r>
+      <w:r>
+        <w:rPr>
+          <w:rFonts w:ascii="David" w:eastAsiaTheme="minorEastAsia" w:hAnsi="David" w:cs="David" w:hint="cs"/>
+          <w:sz w:val="24"/>
+          <w:szCs w:val="24"/>
+          <w:rtl/>
+        </w:rPr>
+        <w:t xml:space="preserve">פתרון כל הבעיות הבאות </w:t>
+      </w:r>
+      <w:r>
+        <w:rPr>
+          <w:rFonts w:ascii="David" w:eastAsiaTheme="minorEastAsia" w:hAnsi="David" w:cs="David"/>
+          <w:sz w:val="24"/>
+          <w:szCs w:val="24"/>
+          <w:rtl/>
+        </w:rPr>
+        <w:t>–</w:t>
+      </w:r>
+      <w:r>
+        <w:rPr>
+          <w:rFonts w:ascii="David" w:eastAsiaTheme="minorEastAsia" w:hAnsi="David" w:cs="David" w:hint="cs"/>
+          <w:sz w:val="24"/>
+          <w:szCs w:val="24"/>
+          <w:rtl/>
+        </w:rPr>
+        <w:t xml:space="preserve"> כאשר הערך ההתחלתי </w:t>
+      </w:r>
+      <m:oMath>
+        <m:sSub>
+          <m:sSubPr>
+            <m:ctrlPr>
+              <w:rPr>
+                <w:rFonts w:ascii="Cambria Math" w:eastAsiaTheme="minorEastAsia" w:hAnsi="Cambria Math" w:cs="David"/>
+                <w:i/>
+                <w:sz w:val="24"/>
+                <w:szCs w:val="24"/>
+              </w:rPr>
+            </m:ctrlPr>
+          </m:sSubPr>
+          <m:e>
+            <m:r>
+              <w:rPr>
+                <w:rFonts w:ascii="Cambria Math" w:eastAsiaTheme="minorEastAsia" w:hAnsi="Cambria Math" w:cs="David"/>
+                <w:sz w:val="24"/>
+                <w:szCs w:val="24"/>
+              </w:rPr>
+              <m:t xml:space="preserve"> f</m:t>
             </m:r>
           </m:e>
           <m:sub>
@@ -9903,39 +10366,118 @@
           <w:szCs w:val="24"/>
           <w:rtl/>
         </w:rPr>
-        <w:t>ונבטיח כי כלל הפתרונות יהיו האופטימליים.</w:t>
-      </w:r>
-    </w:p>
-    <w:p>
-      <w:pPr>
-        <w:spacing w:after="0" w:line="360" w:lineRule="auto"/>
+        <w:t xml:space="preserve">ונבטיח כי כלל הפתרונות יהיו </w:t>
+      </w:r>
+      <w:r>
+        <w:rPr>
+          <w:rFonts w:ascii="David" w:eastAsiaTheme="minorEastAsia" w:hAnsi="David" w:cs="David" w:hint="cs"/>
+          <w:sz w:val="24"/>
+          <w:szCs w:val="24"/>
+          <w:rtl/>
+        </w:rPr>
+        <w:lastRenderedPageBreak/>
+        <w:t>האופטימליים</w:t>
+      </w:r>
+      <w:r>
+        <w:rPr>
+          <w:rFonts w:ascii="David" w:eastAsiaTheme="minorEastAsia" w:hAnsi="David" w:cs="David" w:hint="cs"/>
+          <w:sz w:val="24"/>
+          <w:szCs w:val="24"/>
+          <w:rtl/>
+        </w:rPr>
+        <w:t xml:space="preserve"> וכמובן חסכנו בזמן שכן אנו מאתחלים את </w:t>
+      </w:r>
+      <w:r>
+        <w:rPr>
+          <w:rFonts w:ascii="David" w:eastAsiaTheme="minorEastAsia" w:hAnsi="David" w:cs="David" w:hint="cs"/>
+          <w:sz w:val="24"/>
+          <w:szCs w:val="24"/>
+        </w:rPr>
+        <w:t>DFS</w:t>
+      </w:r>
+      <w:r>
+        <w:rPr>
+          <w:rFonts w:ascii="David" w:eastAsiaTheme="minorEastAsia" w:hAnsi="David" w:cs="David" w:hint="cs"/>
+          <w:sz w:val="24"/>
+          <w:szCs w:val="24"/>
+          <w:rtl/>
+        </w:rPr>
+        <w:t xml:space="preserve"> עם ערך התחלתי </w:t>
+      </w:r>
+      <m:oMath>
+        <m:sSub>
+          <m:sSubPr>
+            <m:ctrlPr>
+              <w:rPr>
+                <w:rFonts w:ascii="Cambria Math" w:eastAsiaTheme="minorEastAsia" w:hAnsi="Cambria Math" w:cs="David"/>
+                <w:sz w:val="24"/>
+                <w:szCs w:val="24"/>
+              </w:rPr>
+            </m:ctrlPr>
+          </m:sSubPr>
+          <m:e>
+            <m:r>
+              <m:rPr>
+                <m:sty m:val="p"/>
+              </m:rPr>
+              <w:rPr>
+                <w:rFonts w:ascii="Cambria Math" w:eastAsiaTheme="minorEastAsia" w:hAnsi="Cambria Math" w:cs="David"/>
+                <w:sz w:val="24"/>
+                <w:szCs w:val="24"/>
+              </w:rPr>
+              <m:t>f</m:t>
+            </m:r>
+          </m:e>
+          <m:sub>
+            <m:r>
+              <m:rPr>
+                <m:sty m:val="p"/>
+              </m:rPr>
+              <w:rPr>
+                <w:rFonts w:ascii="Cambria Math" w:eastAsiaTheme="minorEastAsia" w:hAnsi="Cambria Math" w:cs="David"/>
+                <w:sz w:val="24"/>
+                <w:szCs w:val="24"/>
+              </w:rPr>
+              <m:t>limit</m:t>
+            </m:r>
+          </m:sub>
+        </m:sSub>
+      </m:oMath>
+      <w:r>
         <w:rPr>
           <w:rFonts w:ascii="David" w:eastAsiaTheme="minorEastAsia" w:hAnsi="David" w:cs="David"/>
           <w:sz w:val="24"/>
           <w:szCs w:val="24"/>
           <w:rtl/>
         </w:rPr>
-      </w:pPr>
-      <w:r>
-        <w:rPr>
-          <w:rFonts w:ascii="David" w:eastAsiaTheme="minorEastAsia" w:hAnsi="David" w:cs="David" w:hint="cs"/>
-          <w:sz w:val="24"/>
-          <w:szCs w:val="24"/>
-          <w:rtl/>
-        </w:rPr>
-        <w:t xml:space="preserve"> </w:t>
-      </w:r>
-    </w:p>
-    <w:p>
-      <w:pPr>
-        <w:spacing w:after="0" w:line="360" w:lineRule="auto"/>
+        <w:br/>
+      </w:r>
+      <w:r>
+        <w:rPr>
+          <w:rFonts w:ascii="David" w:eastAsiaTheme="minorEastAsia" w:hAnsi="David" w:cs="David" w:hint="cs"/>
+          <w:sz w:val="24"/>
+          <w:szCs w:val="24"/>
+          <w:rtl/>
+        </w:rPr>
+        <w:t xml:space="preserve">שקרוב יותר לערך ה- </w:t>
+      </w:r>
+      <w:r>
         <w:rPr>
           <w:rFonts w:ascii="David" w:eastAsiaTheme="minorEastAsia" w:hAnsi="David" w:cs="David"/>
           <w:sz w:val="24"/>
           <w:szCs w:val="24"/>
-          <w:rtl/>
-        </w:rPr>
-      </w:pPr>
+        </w:rPr>
+        <w:t>f</w:t>
+      </w:r>
+      <w:r>
+        <w:rPr>
+          <w:rFonts w:ascii="David" w:eastAsiaTheme="minorEastAsia" w:hAnsi="David" w:cs="David" w:hint="cs"/>
+          <w:sz w:val="24"/>
+          <w:szCs w:val="24"/>
+          <w:rtl/>
+        </w:rPr>
+        <w:t xml:space="preserve"> שיפתור את הבעיה.</w:t>
+      </w:r>
     </w:p>
     <w:sectPr>
       <w:headerReference w:type="default" r:id="rId19"/>
@@ -10004,7 +10546,7 @@
 <w:hdr xmlns:wpc="http://schemas.microsoft.com/office/word/2010/wordprocessingCanvas" xmlns:cx="http://schemas.microsoft.com/office/drawing/2014/chartex" xmlns:cx1="http://schemas.microsoft.com/office/drawing/2015/9/8/chartex" xmlns:cx2="http://schemas.microsoft.com/office/drawing/2015/10/21/chartex" xmlns:cx3="http://schemas.microsoft.com/office/drawing/2016/5/9/chartex" xmlns:cx4="http://schemas.microsoft.com/office/drawing/2016/5/10/chartex" xmlns:cx5="http://schemas.microsoft.com/office/drawing/2016/5/11/chartex" xmlns:cx6="http://schemas.microsoft.com/office/drawing/2016/5/12/chartex" xmlns:cx7="http://schemas.microsoft.com/office/drawing/2016/5/13/chartex" xmlns:cx8="http://schemas.microsoft.com/office/drawing/2016/5/14/chartex" xmlns:mc="http://schemas.openxmlformats.org/markup-compatibility/2006" xmlns:aink="http://schemas.microsoft.com/office/drawing/2016/ink" xmlns:am3d="http://schemas.microsoft.com/office/drawing/2017/model3d" xmlns:o="urn:schemas-microsoft-com:office:office" xmlns:r="http://schemas.openxmlformats.org/officeDocument/2006/relationships" xmlns:m="http://schemas.openxmlformats.org/officeDocument/2006/math" xmlns:v="urn:schemas-microsoft-com:vml" xmlns:wp14="http://schemas.microsoft.com/office/word/2010/wordprocessingDrawing" xmlns:wp="http://schemas.openxmlformats.org/drawingml/2006/wordprocessingDrawing" xmlns:w10="urn:schemas-microsoft-com:office:word" xmlns:w="http://schemas.openxmlformats.org/wordprocessingml/2006/main" xmlns:w14="http://schemas.microsoft.com/office/word/2010/wordml" xmlns:w15="http://schemas.microsoft.com/office/word/2012/wordml" xmlns:w16cex="http://schemas.microsoft.com/office/word/2018/wordml/cex" xmlns:w16cid="http://schemas.microsoft.com/office/word/2016/wordml/cid" xmlns:w16="http://schemas.microsoft.com/office/word/2018/wordml" xmlns:w16sdtdh="http://schemas.microsoft.com/office/word/2020/wordml/sdtdatahash" xmlns:w16se="http://schemas.microsoft.com/office/word/2015/wordml/symex" xmlns:wpg="http://schemas.microsoft.com/office/word/2010/wordprocessingGroup" xmlns:wpi="http://schemas.microsoft.com/office/word/2010/wordprocessingInk" xmlns:wne="http://schemas.microsoft.com/office/word/2006/wordml" xmlns:wps="http://schemas.microsoft.com/office/word/2010/wordprocessingShape" mc:Ignorable="w14 w15 w16se w16cid w16 w16cex w16sdtdh wp14">
   <w:p>
     <w:pPr>
-      <w:pStyle w:val="a3"/>
+      <w:pStyle w:val="Header"/>
       <w:jc w:val="center"/>
       <w:rPr>
         <w:rFonts w:ascii="David" w:hAnsi="David" w:cs="David"/>
@@ -10093,7 +10635,7 @@
   </w:p>
   <w:p>
     <w:pPr>
-      <w:pStyle w:val="a3"/>
+      <w:pStyle w:val="Header"/>
       <w:rPr>
         <w:rFonts w:ascii="David" w:hAnsi="David" w:cs="David"/>
       </w:rPr>
@@ -11574,20 +12116,20 @@
     <w:lsdException w:name="Unresolved Mention" w:semiHidden="1" w:unhideWhenUsed="1"/>
     <w:lsdException w:name="Smart Link" w:semiHidden="1" w:unhideWhenUsed="1"/>
   </w:latentStyles>
-  <w:style w:type="paragraph" w:default="1" w:styleId="a">
+  <w:style w:type="paragraph" w:default="1" w:styleId="Normal">
     <w:name w:val="Normal"/>
     <w:qFormat/>
     <w:pPr>
       <w:bidi/>
     </w:pPr>
   </w:style>
-  <w:style w:type="character" w:default="1" w:styleId="a0">
+  <w:style w:type="character" w:default="1" w:styleId="DefaultParagraphFont">
     <w:name w:val="Default Paragraph Font"/>
     <w:uiPriority w:val="1"/>
     <w:semiHidden/>
     <w:unhideWhenUsed/>
   </w:style>
-  <w:style w:type="table" w:default="1" w:styleId="a1">
+  <w:style w:type="table" w:default="1" w:styleId="TableNormal">
     <w:name w:val="Normal Table"/>
     <w:uiPriority w:val="99"/>
     <w:semiHidden/>
@@ -11602,16 +12144,16 @@
       </w:tblCellMar>
     </w:tblPr>
   </w:style>
-  <w:style w:type="numbering" w:default="1" w:styleId="a2">
+  <w:style w:type="numbering" w:default="1" w:styleId="NoList">
     <w:name w:val="No List"/>
     <w:uiPriority w:val="99"/>
     <w:semiHidden/>
     <w:unhideWhenUsed/>
   </w:style>
-  <w:style w:type="paragraph" w:styleId="a3">
+  <w:style w:type="paragraph" w:styleId="Header">
     <w:name w:val="header"/>
-    <w:basedOn w:val="a"/>
-    <w:link w:val="a4"/>
+    <w:basedOn w:val="Normal"/>
+    <w:link w:val="HeaderChar"/>
     <w:uiPriority w:val="99"/>
     <w:unhideWhenUsed/>
     <w:rsid w:val="00AF5F00"/>
@@ -11623,17 +12165,17 @@
       <w:spacing w:after="0" w:line="240" w:lineRule="auto"/>
     </w:pPr>
   </w:style>
-  <w:style w:type="character" w:customStyle="1" w:styleId="a4">
-    <w:name w:val="כותרת עליונה תו"/>
-    <w:basedOn w:val="a0"/>
-    <w:link w:val="a3"/>
+  <w:style w:type="character" w:customStyle="1" w:styleId="HeaderChar">
+    <w:name w:val="Header Char"/>
+    <w:basedOn w:val="DefaultParagraphFont"/>
+    <w:link w:val="Header"/>
     <w:uiPriority w:val="99"/>
     <w:rsid w:val="00AF5F00"/>
   </w:style>
-  <w:style w:type="paragraph" w:styleId="a5">
+  <w:style w:type="paragraph" w:styleId="Footer">
     <w:name w:val="footer"/>
-    <w:basedOn w:val="a"/>
-    <w:link w:val="a6"/>
+    <w:basedOn w:val="Normal"/>
+    <w:link w:val="FooterChar"/>
     <w:uiPriority w:val="99"/>
     <w:unhideWhenUsed/>
     <w:rsid w:val="00AF5F00"/>
@@ -11645,16 +12187,16 @@
       <w:spacing w:after="0" w:line="240" w:lineRule="auto"/>
     </w:pPr>
   </w:style>
-  <w:style w:type="character" w:customStyle="1" w:styleId="a6">
-    <w:name w:val="כותרת תחתונה תו"/>
-    <w:basedOn w:val="a0"/>
-    <w:link w:val="a5"/>
+  <w:style w:type="character" w:customStyle="1" w:styleId="FooterChar">
+    <w:name w:val="Footer Char"/>
+    <w:basedOn w:val="DefaultParagraphFont"/>
+    <w:link w:val="Footer"/>
     <w:uiPriority w:val="99"/>
     <w:rsid w:val="00AF5F00"/>
   </w:style>
-  <w:style w:type="paragraph" w:styleId="a7">
+  <w:style w:type="paragraph" w:styleId="ListParagraph">
     <w:name w:val="List Paragraph"/>
-    <w:basedOn w:val="a"/>
+    <w:basedOn w:val="Normal"/>
     <w:uiPriority w:val="34"/>
     <w:qFormat/>
     <w:rsid w:val="00AF5F00"/>
@@ -11663,9 +12205,9 @@
       <w:contextualSpacing/>
     </w:pPr>
   </w:style>
-  <w:style w:type="table" w:styleId="a8">
+  <w:style w:type="table" w:styleId="TableGrid">
     <w:name w:val="Table Grid"/>
-    <w:basedOn w:val="a1"/>
+    <w:basedOn w:val="TableNormal"/>
     <w:uiPriority w:val="39"/>
     <w:rsid w:val="00246278"/>
     <w:pPr>
@@ -11683,9 +12225,9 @@
       </w:tblBorders>
     </w:tblPr>
   </w:style>
-  <w:style w:type="character" w:styleId="a9">
+  <w:style w:type="character" w:styleId="PlaceholderText">
     <w:name w:val="Placeholder Text"/>
-    <w:basedOn w:val="a0"/>
+    <w:basedOn w:val="DefaultParagraphFont"/>
     <w:uiPriority w:val="99"/>
     <w:semiHidden/>
     <w:rsid w:val="00AE3FFD"/>

</xml_diff>